<commit_message>
se agregaron evidencias del inciso 5 y 6 al documento
</commit_message>
<xml_diff>
--- a/Laboratorio - Construcción Lex y Yacc.docx
+++ b/Laboratorio - Construcción Lex y Yacc.docx
@@ -26,6 +26,9 @@
         <w:jc w:val="center"/>
       </w:pPr>
       <w:r>
+        <w:rPr>
+          <w:noProof/>
+        </w:rPr>
         <w:drawing>
           <wp:inline distT="0" distB="0" distL="0" distR="0" wp14:anchorId="2DF9B8A4" wp14:editId="39E811F5">
             <wp:extent cx="5448567" cy="2215979"/>
@@ -92,6 +95,9 @@
         <w:jc w:val="center"/>
       </w:pPr>
       <w:r>
+        <w:rPr>
+          <w:noProof/>
+        </w:rPr>
         <w:drawing>
           <wp:inline distT="0" distB="0" distL="0" distR="0" wp14:anchorId="685CEC89" wp14:editId="0BC4DB69">
             <wp:extent cx="3057952" cy="666843"/>
@@ -157,6 +163,9 @@
         <w:jc w:val="center"/>
       </w:pPr>
       <w:r>
+        <w:rPr>
+          <w:noProof/>
+        </w:rPr>
         <w:drawing>
           <wp:inline distT="0" distB="0" distL="0" distR="0" wp14:anchorId="408F8FB7" wp14:editId="500180A0">
             <wp:extent cx="3696216" cy="1362265"/>
@@ -224,6 +233,9 @@
         <w:jc w:val="center"/>
       </w:pPr>
       <w:r>
+        <w:rPr>
+          <w:noProof/>
+        </w:rPr>
         <w:drawing>
           <wp:inline distT="0" distB="0" distL="0" distR="0" wp14:anchorId="2CDF6D5E" wp14:editId="1B378791">
             <wp:extent cx="2934109" cy="609685"/>
@@ -314,8 +326,52 @@
     <w:p>
       <w:pPr>
         <w:pStyle w:val="Sinespaciado"/>
+        <w:ind w:left="720"/>
         <w:jc w:val="both"/>
       </w:pPr>
+    </w:p>
+    <w:p>
+      <w:pPr>
+        <w:pStyle w:val="Sinespaciado"/>
+        <w:jc w:val="both"/>
+      </w:pPr>
+      <w:r>
+        <w:drawing>
+          <wp:inline distT="0" distB="0" distL="0" distR="0" wp14:anchorId="063251BF" wp14:editId="70AAE07A">
+            <wp:extent cx="5257800" cy="2044700"/>
+            <wp:effectExtent l="0" t="0" r="0" b="0"/>
+            <wp:docPr id="314810893" name="Imagen 1"/>
+            <wp:cNvGraphicFramePr>
+              <a:graphicFrameLocks xmlns:a="http://schemas.openxmlformats.org/drawingml/2006/main" noChangeAspect="1"/>
+            </wp:cNvGraphicFramePr>
+            <a:graphic xmlns:a="http://schemas.openxmlformats.org/drawingml/2006/main">
+              <a:graphicData uri="http://schemas.openxmlformats.org/drawingml/2006/picture">
+                <pic:pic xmlns:pic="http://schemas.openxmlformats.org/drawingml/2006/picture">
+                  <pic:nvPicPr>
+                    <pic:cNvPr id="314810893" name=""/>
+                    <pic:cNvPicPr/>
+                  </pic:nvPicPr>
+                  <pic:blipFill>
+                    <a:blip r:embed="rId9"/>
+                    <a:stretch>
+                      <a:fillRect/>
+                    </a:stretch>
+                  </pic:blipFill>
+                  <pic:spPr>
+                    <a:xfrm>
+                      <a:off x="0" y="0"/>
+                      <a:ext cx="5257800" cy="2044700"/>
+                    </a:xfrm>
+                    <a:prstGeom prst="rect">
+                      <a:avLst/>
+                    </a:prstGeom>
+                  </pic:spPr>
+                </pic:pic>
+              </a:graphicData>
+            </a:graphic>
+          </wp:inline>
+        </w:drawing>
+      </w:r>
     </w:p>
     <w:p>
       <w:pPr>
@@ -357,6 +413,362 @@
       <w:pPr>
         <w:pStyle w:val="Sinespaciado"/>
       </w:pPr>
+    </w:p>
+    <w:p>
+      <w:pPr>
+        <w:pStyle w:val="Sinespaciado"/>
+        <w:rPr>
+          <w:lang w:val="en-US"/>
+        </w:rPr>
+      </w:pPr>
+      <w:proofErr w:type="spellStart"/>
+      <w:r>
+        <w:rPr>
+          <w:b/>
+          <w:bCs w:val="0"/>
+          <w:lang w:val="en-US"/>
+        </w:rPr>
+        <w:t>Precedencia</w:t>
+      </w:r>
+      <w:proofErr w:type="spellEnd"/>
+      <w:r>
+        <w:rPr>
+          <w:b/>
+          <w:bCs w:val="0"/>
+          <w:lang w:val="en-US"/>
+        </w:rPr>
+        <w:t xml:space="preserve"> original:</w:t>
+      </w:r>
+      <w:r>
+        <w:rPr>
+          <w:lang w:val="en-US"/>
+        </w:rPr>
+        <w:t xml:space="preserve"> </w:t>
+      </w:r>
+      <w:r>
+        <w:rPr>
+          <w:lang w:val="en-US"/>
+        </w:rPr>
+        <w:br/>
+      </w:r>
+      <w:r>
+        <w:rPr>
+          <w:lang w:val="en-US"/>
+        </w:rPr>
+        <w:br/>
+      </w:r>
+      <w:r>
+        <w:rPr>
+          <w:lang w:val="en-US"/>
+        </w:rPr>
+        <w:t>%right ASSIGN</w:t>
+      </w:r>
+    </w:p>
+    <w:p>
+      <w:pPr>
+        <w:pStyle w:val="Sinespaciado"/>
+        <w:rPr>
+          <w:lang w:val="en-US"/>
+        </w:rPr>
+      </w:pPr>
+      <w:r>
+        <w:rPr>
+          <w:lang w:val="en-US"/>
+        </w:rPr>
+        <w:t>%left '+' '-'</w:t>
+      </w:r>
+    </w:p>
+    <w:p>
+      <w:pPr>
+        <w:pStyle w:val="Sinespaciado"/>
+        <w:rPr>
+          <w:lang w:val="en-US"/>
+        </w:rPr>
+      </w:pPr>
+      <w:r>
+        <w:rPr>
+          <w:lang w:val="en-US"/>
+        </w:rPr>
+        <w:t>%left '*' '/'</w:t>
+      </w:r>
+    </w:p>
+    <w:p>
+      <w:pPr>
+        <w:pStyle w:val="Sinespaciado"/>
+        <w:rPr>
+          <w:lang w:val="en-US"/>
+        </w:rPr>
+      </w:pPr>
+      <w:r>
+        <w:rPr>
+          <w:lang w:val="en-US"/>
+        </w:rPr>
+        <w:t>%left '(' ')'</w:t>
+      </w:r>
+      <w:r>
+        <w:rPr>
+          <w:lang w:val="en-US"/>
+        </w:rPr>
+        <w:br/>
+      </w:r>
+      <w:r>
+        <w:rPr>
+          <w:lang w:val="en-US"/>
+        </w:rPr>
+        <w:br/>
+      </w:r>
+      <w:r>
+        <w:rPr>
+          <w:lang w:val="en-US"/>
+        </w:rPr>
+        <w:lastRenderedPageBreak/>
+        <w:drawing>
+          <wp:inline distT="0" distB="0" distL="0" distR="0" wp14:anchorId="7E6DBD82" wp14:editId="530C2AB9">
+            <wp:extent cx="2387600" cy="6426200"/>
+            <wp:effectExtent l="0" t="0" r="0" b="0"/>
+            <wp:docPr id="1574966612" name="Imagen 1"/>
+            <wp:cNvGraphicFramePr>
+              <a:graphicFrameLocks xmlns:a="http://schemas.openxmlformats.org/drawingml/2006/main" noChangeAspect="1"/>
+            </wp:cNvGraphicFramePr>
+            <a:graphic xmlns:a="http://schemas.openxmlformats.org/drawingml/2006/main">
+              <a:graphicData uri="http://schemas.openxmlformats.org/drawingml/2006/picture">
+                <pic:pic xmlns:pic="http://schemas.openxmlformats.org/drawingml/2006/picture">
+                  <pic:nvPicPr>
+                    <pic:cNvPr id="1574966612" name=""/>
+                    <pic:cNvPicPr/>
+                  </pic:nvPicPr>
+                  <pic:blipFill>
+                    <a:blip r:embed="rId10"/>
+                    <a:stretch>
+                      <a:fillRect/>
+                    </a:stretch>
+                  </pic:blipFill>
+                  <pic:spPr>
+                    <a:xfrm>
+                      <a:off x="0" y="0"/>
+                      <a:ext cx="2387600" cy="6426200"/>
+                    </a:xfrm>
+                    <a:prstGeom prst="rect">
+                      <a:avLst/>
+                    </a:prstGeom>
+                  </pic:spPr>
+                </pic:pic>
+              </a:graphicData>
+            </a:graphic>
+          </wp:inline>
+        </w:drawing>
+      </w:r>
+      <w:r>
+        <w:rPr>
+          <w:lang w:val="en-US"/>
+        </w:rPr>
+        <w:br/>
+      </w:r>
+    </w:p>
+    <w:p>
+      <w:pPr>
+        <w:pStyle w:val="Sinespaciado"/>
+        <w:rPr>
+          <w:lang w:val="en-US"/>
+        </w:rPr>
+      </w:pPr>
+      <w:proofErr w:type="spellStart"/>
+      <w:r>
+        <w:rPr>
+          <w:lang w:val="en-US"/>
+        </w:rPr>
+        <w:t>Otra</w:t>
+      </w:r>
+      <w:proofErr w:type="spellEnd"/>
+      <w:r>
+        <w:rPr>
+          <w:lang w:val="en-US"/>
+        </w:rPr>
+        <w:t xml:space="preserve"> </w:t>
+      </w:r>
+      <w:proofErr w:type="spellStart"/>
+      <w:r>
+        <w:rPr>
+          <w:lang w:val="en-US"/>
+        </w:rPr>
+        <w:t>configuración</w:t>
+      </w:r>
+      <w:proofErr w:type="spellEnd"/>
+      <w:r>
+        <w:rPr>
+          <w:lang w:val="en-US"/>
+        </w:rPr>
+        <w:t>:</w:t>
+      </w:r>
+      <w:r>
+        <w:rPr>
+          <w:lang w:val="en-US"/>
+        </w:rPr>
+        <w:br/>
+      </w:r>
+      <w:r>
+        <w:rPr>
+          <w:lang w:val="en-US"/>
+        </w:rPr>
+        <w:br/>
+      </w:r>
+      <w:r>
+        <w:rPr>
+          <w:lang w:val="en-US"/>
+        </w:rPr>
+        <w:t>%right ASSIGN</w:t>
+      </w:r>
+    </w:p>
+    <w:p>
+      <w:pPr>
+        <w:pStyle w:val="Sinespaciado"/>
+        <w:rPr>
+          <w:lang w:val="en-US"/>
+        </w:rPr>
+      </w:pPr>
+      <w:r>
+        <w:rPr>
+          <w:lang w:val="en-US"/>
+        </w:rPr>
+        <w:t>%left '*' '/'</w:t>
+      </w:r>
+    </w:p>
+    <w:p>
+      <w:pPr>
+        <w:pStyle w:val="Sinespaciado"/>
+        <w:rPr>
+          <w:lang w:val="en-US"/>
+        </w:rPr>
+      </w:pPr>
+      <w:r>
+        <w:rPr>
+          <w:lang w:val="en-US"/>
+        </w:rPr>
+        <w:t>%left '+' '-'</w:t>
+      </w:r>
+    </w:p>
+    <w:p>
+      <w:pPr>
+        <w:pStyle w:val="Sinespaciado"/>
+        <w:rPr>
+          <w:lang w:val="en-US"/>
+        </w:rPr>
+      </w:pPr>
+      <w:r>
+        <w:rPr>
+          <w:lang w:val="en-US"/>
+        </w:rPr>
+        <w:lastRenderedPageBreak/>
+        <w:t>%left '(' ')'</w:t>
+      </w:r>
+      <w:r>
+        <w:rPr>
+          <w:lang w:val="en-US"/>
+        </w:rPr>
+        <w:br/>
+      </w:r>
+      <w:r>
+        <w:rPr>
+          <w:lang w:val="en-US"/>
+        </w:rPr>
+        <w:br/>
+      </w:r>
+      <w:r>
+        <w:rPr>
+          <w:noProof/>
+          <w:lang w:val="en-US"/>
+        </w:rPr>
+        <w:drawing>
+          <wp:inline distT="0" distB="0" distL="0" distR="0" wp14:anchorId="5127600E" wp14:editId="1234D5AF">
+            <wp:extent cx="2844800" cy="6248400"/>
+            <wp:effectExtent l="0" t="0" r="0" b="0"/>
+            <wp:docPr id="901697105" name="Imagen 2"/>
+            <wp:cNvGraphicFramePr>
+              <a:graphicFrameLocks xmlns:a="http://schemas.openxmlformats.org/drawingml/2006/main" noChangeAspect="1"/>
+            </wp:cNvGraphicFramePr>
+            <a:graphic xmlns:a="http://schemas.openxmlformats.org/drawingml/2006/main">
+              <a:graphicData uri="http://schemas.openxmlformats.org/drawingml/2006/picture">
+                <pic:pic xmlns:pic="http://schemas.openxmlformats.org/drawingml/2006/picture">
+                  <pic:nvPicPr>
+                    <pic:cNvPr id="901697105" name="Imagen 901697105"/>
+                    <pic:cNvPicPr/>
+                  </pic:nvPicPr>
+                  <pic:blipFill>
+                    <a:blip r:embed="rId11">
+                      <a:extLst>
+                        <a:ext uri="{28A0092B-C50C-407E-A947-70E740481C1C}">
+                          <a14:useLocalDpi xmlns:a14="http://schemas.microsoft.com/office/drawing/2010/main" val="0"/>
+                        </a:ext>
+                      </a:extLst>
+                    </a:blip>
+                    <a:stretch>
+                      <a:fillRect/>
+                    </a:stretch>
+                  </pic:blipFill>
+                  <pic:spPr>
+                    <a:xfrm>
+                      <a:off x="0" y="0"/>
+                      <a:ext cx="2844800" cy="6248400"/>
+                    </a:xfrm>
+                    <a:prstGeom prst="rect">
+                      <a:avLst/>
+                    </a:prstGeom>
+                  </pic:spPr>
+                </pic:pic>
+              </a:graphicData>
+            </a:graphic>
+          </wp:inline>
+        </w:drawing>
+      </w:r>
+    </w:p>
+    <w:p>
+      <w:pPr>
+        <w:pStyle w:val="Sinespaciado"/>
+        <w:rPr>
+          <w:lang w:val="en-US"/>
+        </w:rPr>
+      </w:pPr>
+    </w:p>
+    <w:p>
+      <w:pPr>
+        <w:pStyle w:val="Sinespaciado"/>
+        <w:jc w:val="both"/>
+      </w:pPr>
+      <w:r>
+        <w:rPr>
+          <w:b/>
+          <w:bCs w:val="0"/>
+        </w:rPr>
+        <w:t>Conclusiones:</w:t>
+      </w:r>
+      <w:r>
+        <w:br/>
+      </w:r>
+      <w:r>
+        <w:br/>
+      </w:r>
+      <w:r>
+        <w:t>Al hacer pruebas con la precedencia de operadores en mi lenguaje, noté cómo cambia la forma en que se construye el árbol sintáctico y se evalúan las expresiones. Con la configuración estándar, donde * y / tienen más prioridad que + y -, las expresiones se resolvieron correctamente, respetando el orden matemático esperado. Por ejemplo, 2 + 3 * 4 dio 14 porque primero se evaluó 3 * 4 y luego se sumó 2, generando un árbol sintáctico bien estructurado.</w:t>
+      </w:r>
+    </w:p>
+    <w:p>
+      <w:pPr>
+        <w:pStyle w:val="Sinespaciado"/>
+        <w:jc w:val="both"/>
+      </w:pPr>
+      <w:r>
+        <w:lastRenderedPageBreak/>
+        <w:t>Cuando invertí la precedencia, haciendo que + y - tuvieran más prioridad, la evaluación cambió por completo. Ahora, 2 + 3 * 4 se interpretó como (2 + 3) * 4, dando un resultado incorrecto de 20. El árbol sintáctico reflejó este cambio al ubicar la suma antes que la multiplicación, lo que claramente afectó la ejecución. Algo similar ocurrió al modificar la asociatividad de * y /. En la configuración normal, 16 / 4 / 2 se resolvía de izquierda a derecha ((16 / 4) / 2 = 2), pero al cambiar la asociatividad, el cálculo pasó a 16 / (4 / 2) = 8, alterando completamente el resultado.</w:t>
+      </w:r>
+    </w:p>
+    <w:p>
+      <w:pPr>
+        <w:pStyle w:val="Sinespaciado"/>
+        <w:jc w:val="both"/>
+      </w:pPr>
+      <w:r>
+        <w:t>Esto me dejó claro que la forma en que defina la precedencia y asociatividad en Yacc tiene un impacto directo en la interpretación de las expresiones. Un pequeño ajuste en estas reglas puede cambiar por completo los cálculos y la estructura del árbol sintáctico. Es clave configurar correctamente estas reglas para evitar errores en la evaluación y asegurar que el lenguaje funcione como se espera.</w:t>
+      </w:r>
     </w:p>
     <w:p>
       <w:pPr>
@@ -963,6 +1375,7 @@
   <w:style w:type="paragraph" w:default="1" w:styleId="Normal">
     <w:name w:val="Normal"/>
     <w:qFormat/>
+    <w:rsid w:val="00C118C3"/>
   </w:style>
   <w:style w:type="paragraph" w:styleId="Ttulo1">
     <w:name w:val="heading 1"/>
@@ -1487,6 +1900,24 @@
     <w:pPr>
       <w:spacing w:after="0" w:line="240" w:lineRule="auto"/>
     </w:pPr>
+  </w:style>
+  <w:style w:type="paragraph" w:styleId="NormalWeb">
+    <w:name w:val="Normal (Web)"/>
+    <w:basedOn w:val="Normal"/>
+    <w:uiPriority w:val="99"/>
+    <w:semiHidden/>
+    <w:unhideWhenUsed/>
+    <w:rsid w:val="00C118C3"/>
+    <w:pPr>
+      <w:spacing w:before="100" w:beforeAutospacing="1" w:after="100" w:afterAutospacing="1" w:line="240" w:lineRule="auto"/>
+    </w:pPr>
+    <w:rPr>
+      <w:rFonts w:eastAsia="Times New Roman"/>
+      <w:bCs w:val="0"/>
+      <w:kern w:val="0"/>
+      <w:lang w:eastAsia="es-MX"/>
+      <w14:ligatures w14:val="none"/>
+    </w:rPr>
   </w:style>
 </w:styles>
 </file>

</xml_diff>